<commit_message>
working on transforming data
metacritic df can be made smaller. IGN df has a lot of duplicate rows based on games on different platforms. Steam df is good to go.
</commit_message>
<xml_diff>
--- a/ETL Technical Analysis.docx
+++ b/ETL Technical Analysis.docx
@@ -181,7 +181,25 @@
                 <w:sz w:val="24"/>
                 <w:szCs w:val="24"/>
               </w:rPr>
-              <w:t>The goal will be to end with a database that has detailed information for each game that started on kickstarter, made it to steam, and then how successful it was after making it to steam</w:t>
+              <w:t xml:space="preserve">The goal will be to end with a database that has detailed information for each game that started on </w:t>
+            </w:r>
+            <w:proofErr w:type="spellStart"/>
+            <w:r>
+              <w:rPr>
+                <w:rFonts w:ascii="Garamond" w:hAnsi="Garamond"/>
+                <w:sz w:val="24"/>
+                <w:szCs w:val="24"/>
+              </w:rPr>
+              <w:t>kickstarter</w:t>
+            </w:r>
+            <w:proofErr w:type="spellEnd"/>
+            <w:r>
+              <w:rPr>
+                <w:rFonts w:ascii="Garamond" w:hAnsi="Garamond"/>
+                <w:sz w:val="24"/>
+                <w:szCs w:val="24"/>
+              </w:rPr>
+              <w:t>, made it to steam, and then how successful it was after making it to steam</w:t>
             </w:r>
           </w:p>
         </w:tc>
@@ -272,13 +290,23 @@
                 <w:szCs w:val="24"/>
               </w:rPr>
             </w:pPr>
-            <w:r>
-              <w:rPr>
-                <w:rFonts w:ascii="Garamond" w:hAnsi="Garamond"/>
-                <w:sz w:val="24"/>
-                <w:szCs w:val="24"/>
-              </w:rPr>
-              <w:t>kickstarter csv dataset</w:t>
+            <w:proofErr w:type="spellStart"/>
+            <w:r>
+              <w:rPr>
+                <w:rFonts w:ascii="Garamond" w:hAnsi="Garamond"/>
+                <w:sz w:val="24"/>
+                <w:szCs w:val="24"/>
+              </w:rPr>
+              <w:t>kickstarter</w:t>
+            </w:r>
+            <w:proofErr w:type="spellEnd"/>
+            <w:r>
+              <w:rPr>
+                <w:rFonts w:ascii="Garamond" w:hAnsi="Garamond"/>
+                <w:sz w:val="24"/>
+                <w:szCs w:val="24"/>
+              </w:rPr>
+              <w:t xml:space="preserve"> csv dataset</w:t>
             </w:r>
           </w:p>
           <w:p>
@@ -294,13 +322,23 @@
                 <w:szCs w:val="24"/>
               </w:rPr>
             </w:pPr>
-            <w:r>
-              <w:rPr>
-                <w:rFonts w:ascii="Garamond" w:hAnsi="Garamond"/>
-                <w:sz w:val="24"/>
-                <w:szCs w:val="24"/>
-              </w:rPr>
-              <w:t>kickstarter games that made it to steam csv</w:t>
+            <w:proofErr w:type="spellStart"/>
+            <w:r>
+              <w:rPr>
+                <w:rFonts w:ascii="Garamond" w:hAnsi="Garamond"/>
+                <w:sz w:val="24"/>
+                <w:szCs w:val="24"/>
+              </w:rPr>
+              <w:t>kickstarter</w:t>
+            </w:r>
+            <w:proofErr w:type="spellEnd"/>
+            <w:r>
+              <w:rPr>
+                <w:rFonts w:ascii="Garamond" w:hAnsi="Garamond"/>
+                <w:sz w:val="24"/>
+                <w:szCs w:val="24"/>
+              </w:rPr>
+              <w:t xml:space="preserve"> games that made it to steam csv</w:t>
             </w:r>
           </w:p>
           <w:p>
@@ -360,7 +398,16 @@
                 <w:sz w:val="24"/>
                 <w:szCs w:val="24"/>
               </w:rPr>
-              <w:t>Potentially other datasets depending on time constraint</w:t>
+              <w:t xml:space="preserve">Potentially other datasets depending on time </w:t>
+            </w:r>
+            <w:proofErr w:type="gramStart"/>
+            <w:r>
+              <w:rPr>
+                <w:rFonts w:ascii="Garamond" w:hAnsi="Garamond"/>
+                <w:sz w:val="24"/>
+                <w:szCs w:val="24"/>
+              </w:rPr>
+              <w:t>constraint</w:t>
             </w:r>
             <w:r>
               <w:rPr>
@@ -370,6 +417,7 @@
               </w:rPr>
               <w:t>?</w:t>
             </w:r>
+            <w:proofErr w:type="gramEnd"/>
           </w:p>
           <w:p>
             <w:pPr>
@@ -480,7 +528,25 @@
                 <w:sz w:val="24"/>
                 <w:szCs w:val="24"/>
               </w:rPr>
-              <w:t>Is there anything else I need to be considering here? This project seems deceptively simple. We’re not looking for anything special with the data, just practicing using ETL, correct?</w:t>
+              <w:t xml:space="preserve">Is there anything else I need to be considering here? This project seems deceptively simple. </w:t>
+            </w:r>
+            <w:proofErr w:type="gramStart"/>
+            <w:r>
+              <w:rPr>
+                <w:rFonts w:ascii="Garamond" w:hAnsi="Garamond"/>
+                <w:sz w:val="24"/>
+                <w:szCs w:val="24"/>
+              </w:rPr>
+              <w:t>We’re</w:t>
+            </w:r>
+            <w:proofErr w:type="gramEnd"/>
+            <w:r>
+              <w:rPr>
+                <w:rFonts w:ascii="Garamond" w:hAnsi="Garamond"/>
+                <w:sz w:val="24"/>
+                <w:szCs w:val="24"/>
+              </w:rPr>
+              <w:t xml:space="preserve"> not looking for anything special with the data, just practicing using ETL, correct?</w:t>
             </w:r>
           </w:p>
         </w:tc>
@@ -585,7 +651,23 @@
           <w:sz w:val="24"/>
           <w:szCs w:val="24"/>
         </w:rPr>
-        <w:t xml:space="preserve">I used several databases downloaded from Kaggle.com </w:t>
+        <w:t xml:space="preserve">I used several </w:t>
+      </w:r>
+      <w:r>
+        <w:rPr>
+          <w:rFonts w:ascii="Garamond" w:hAnsi="Garamond"/>
+          <w:sz w:val="24"/>
+          <w:szCs w:val="24"/>
+        </w:rPr>
+        <w:t>datasets</w:t>
+      </w:r>
+      <w:r>
+        <w:rPr>
+          <w:rFonts w:ascii="Garamond" w:hAnsi="Garamond"/>
+          <w:sz w:val="24"/>
+          <w:szCs w:val="24"/>
+        </w:rPr>
+        <w:t xml:space="preserve"> downloaded from Kaggle.com </w:t>
       </w:r>
       <w:r>
         <w:rPr>
@@ -640,7 +722,7 @@
           <w:sz w:val="24"/>
           <w:szCs w:val="24"/>
         </w:rPr>
-        <w:t>Data type of all columns set as “object”</w:t>
+        <w:t>Steam dataset from Kaggle</w:t>
       </w:r>
     </w:p>
     <w:p>
@@ -662,31 +744,7 @@
           <w:sz w:val="24"/>
           <w:szCs w:val="24"/>
         </w:rPr>
-        <w:t xml:space="preserve">Only need name, </w:t>
-      </w:r>
-      <w:r>
-        <w:rPr>
-          <w:rFonts w:ascii="Garamond" w:hAnsi="Garamond"/>
-          <w:sz w:val="24"/>
-          <w:szCs w:val="24"/>
-        </w:rPr>
-        <w:t xml:space="preserve">recent reviews, </w:t>
-      </w:r>
-      <w:r>
-        <w:rPr>
-          <w:rFonts w:ascii="Garamond" w:hAnsi="Garamond"/>
-          <w:sz w:val="24"/>
-          <w:szCs w:val="24"/>
-        </w:rPr>
-        <w:t xml:space="preserve">all reviews, release date, publisher, </w:t>
-      </w:r>
-      <w:r>
-        <w:rPr>
-          <w:rFonts w:ascii="Garamond" w:hAnsi="Garamond"/>
-          <w:sz w:val="24"/>
-          <w:szCs w:val="24"/>
-        </w:rPr>
-        <w:t>game details, genre, and original price</w:t>
+        <w:t>Data type of all columns set as “object”</w:t>
       </w:r>
     </w:p>
     <w:p>
@@ -708,6 +766,52 @@
           <w:sz w:val="24"/>
           <w:szCs w:val="24"/>
         </w:rPr>
+        <w:t xml:space="preserve">Only need name, </w:t>
+      </w:r>
+      <w:r>
+        <w:rPr>
+          <w:rFonts w:ascii="Garamond" w:hAnsi="Garamond"/>
+          <w:sz w:val="24"/>
+          <w:szCs w:val="24"/>
+        </w:rPr>
+        <w:t xml:space="preserve">recent reviews, </w:t>
+      </w:r>
+      <w:r>
+        <w:rPr>
+          <w:rFonts w:ascii="Garamond" w:hAnsi="Garamond"/>
+          <w:sz w:val="24"/>
+          <w:szCs w:val="24"/>
+        </w:rPr>
+        <w:t xml:space="preserve">all reviews, release date, publisher, </w:t>
+      </w:r>
+      <w:r>
+        <w:rPr>
+          <w:rFonts w:ascii="Garamond" w:hAnsi="Garamond"/>
+          <w:sz w:val="24"/>
+          <w:szCs w:val="24"/>
+        </w:rPr>
+        <w:t>game details, genre, and original price</w:t>
+      </w:r>
+    </w:p>
+    <w:p>
+      <w:pPr>
+        <w:pStyle w:val="ListParagraph"/>
+        <w:numPr>
+          <w:ilvl w:val="1"/>
+          <w:numId w:val="5"/>
+        </w:numPr>
+        <w:rPr>
+          <w:rFonts w:ascii="Garamond" w:hAnsi="Garamond"/>
+          <w:sz w:val="24"/>
+          <w:szCs w:val="24"/>
+        </w:rPr>
+      </w:pPr>
+      <w:r>
+        <w:rPr>
+          <w:rFonts w:ascii="Garamond" w:hAnsi="Garamond"/>
+          <w:sz w:val="24"/>
+          <w:szCs w:val="24"/>
+        </w:rPr>
         <w:t>Columns contain non-ascii characters</w:t>
       </w:r>
       <w:r>
@@ -718,6 +822,320 @@
         </w:rPr>
         <w:t>.</w:t>
       </w:r>
+    </w:p>
+    <w:p>
+      <w:pPr>
+        <w:pStyle w:val="ListParagraph"/>
+        <w:numPr>
+          <w:ilvl w:val="0"/>
+          <w:numId w:val="5"/>
+        </w:numPr>
+        <w:rPr>
+          <w:rFonts w:ascii="Garamond" w:hAnsi="Garamond"/>
+          <w:sz w:val="24"/>
+          <w:szCs w:val="24"/>
+        </w:rPr>
+      </w:pPr>
+      <w:hyperlink r:id="rId6" w:history="1">
+        <w:r>
+          <w:rPr>
+            <w:rStyle w:val="Hyperlink"/>
+            <w:rFonts w:ascii="Garamond" w:hAnsi="Garamond"/>
+            <w:sz w:val="24"/>
+            <w:szCs w:val="24"/>
+          </w:rPr>
+          <w:t>https://www.kaggle.com/skateddu/metacritic-games-stats-20112019</w:t>
+        </w:r>
+      </w:hyperlink>
+    </w:p>
+    <w:p>
+      <w:pPr>
+        <w:pStyle w:val="ListParagraph"/>
+        <w:numPr>
+          <w:ilvl w:val="1"/>
+          <w:numId w:val="5"/>
+        </w:numPr>
+        <w:rPr>
+          <w:rFonts w:ascii="Garamond" w:hAnsi="Garamond"/>
+          <w:sz w:val="24"/>
+          <w:szCs w:val="24"/>
+        </w:rPr>
+      </w:pPr>
+      <w:r>
+        <w:rPr>
+          <w:rFonts w:ascii="Garamond" w:hAnsi="Garamond"/>
+          <w:sz w:val="24"/>
+          <w:szCs w:val="24"/>
+        </w:rPr>
+        <w:t>Metacritic dataset from Kaggle</w:t>
+      </w:r>
+    </w:p>
+    <w:p>
+      <w:pPr>
+        <w:pStyle w:val="ListParagraph"/>
+        <w:numPr>
+          <w:ilvl w:val="1"/>
+          <w:numId w:val="5"/>
+        </w:numPr>
+        <w:rPr>
+          <w:rFonts w:ascii="Garamond" w:hAnsi="Garamond"/>
+          <w:sz w:val="24"/>
+          <w:szCs w:val="24"/>
+        </w:rPr>
+      </w:pPr>
+      <w:r>
+        <w:rPr>
+          <w:rFonts w:ascii="Garamond" w:hAnsi="Garamond"/>
+          <w:sz w:val="24"/>
+          <w:szCs w:val="24"/>
+        </w:rPr>
+        <w:t xml:space="preserve">Not as large as I expected, might </w:t>
+      </w:r>
+      <w:proofErr w:type="gramStart"/>
+      <w:r>
+        <w:rPr>
+          <w:rFonts w:ascii="Garamond" w:hAnsi="Garamond"/>
+          <w:sz w:val="24"/>
+          <w:szCs w:val="24"/>
+        </w:rPr>
+        <w:t>look into</w:t>
+      </w:r>
+      <w:proofErr w:type="gramEnd"/>
+      <w:r>
+        <w:rPr>
+          <w:rFonts w:ascii="Garamond" w:hAnsi="Garamond"/>
+          <w:sz w:val="24"/>
+          <w:szCs w:val="24"/>
+        </w:rPr>
+        <w:t xml:space="preserve"> other game review </w:t>
+      </w:r>
+      <w:r>
+        <w:rPr>
+          <w:rFonts w:ascii="Garamond" w:hAnsi="Garamond"/>
+          <w:sz w:val="24"/>
+          <w:szCs w:val="24"/>
+        </w:rPr>
+        <w:t>datasets</w:t>
+      </w:r>
+    </w:p>
+    <w:p>
+      <w:pPr>
+        <w:pStyle w:val="ListParagraph"/>
+        <w:numPr>
+          <w:ilvl w:val="0"/>
+          <w:numId w:val="5"/>
+        </w:numPr>
+        <w:rPr>
+          <w:rFonts w:ascii="Garamond" w:hAnsi="Garamond"/>
+          <w:sz w:val="24"/>
+          <w:szCs w:val="24"/>
+        </w:rPr>
+      </w:pPr>
+      <w:hyperlink r:id="rId7" w:history="1">
+        <w:r>
+          <w:rPr>
+            <w:rStyle w:val="Hyperlink"/>
+            <w:rFonts w:ascii="Garamond" w:hAnsi="Garamond"/>
+            <w:sz w:val="24"/>
+            <w:szCs w:val="24"/>
+          </w:rPr>
+          <w:t>https://www.kaggle.com/kemical/kickstarter-projects?select=ks-projects-201801.csv</w:t>
+        </w:r>
+      </w:hyperlink>
+    </w:p>
+    <w:p>
+      <w:pPr>
+        <w:pStyle w:val="ListParagraph"/>
+        <w:numPr>
+          <w:ilvl w:val="1"/>
+          <w:numId w:val="5"/>
+        </w:numPr>
+        <w:rPr>
+          <w:rFonts w:ascii="Garamond" w:hAnsi="Garamond"/>
+          <w:sz w:val="24"/>
+          <w:szCs w:val="24"/>
+        </w:rPr>
+      </w:pPr>
+      <w:r>
+        <w:rPr>
+          <w:rFonts w:ascii="Garamond" w:hAnsi="Garamond"/>
+          <w:sz w:val="24"/>
+          <w:szCs w:val="24"/>
+        </w:rPr>
+        <w:t>Kickstarter dataset from Kaggle</w:t>
+      </w:r>
+    </w:p>
+    <w:p>
+      <w:pPr>
+        <w:pStyle w:val="ListParagraph"/>
+        <w:numPr>
+          <w:ilvl w:val="1"/>
+          <w:numId w:val="5"/>
+        </w:numPr>
+        <w:rPr>
+          <w:rFonts w:ascii="Garamond" w:hAnsi="Garamond"/>
+          <w:sz w:val="24"/>
+          <w:szCs w:val="24"/>
+        </w:rPr>
+      </w:pPr>
+      <w:r>
+        <w:rPr>
+          <w:rFonts w:ascii="Garamond" w:hAnsi="Garamond"/>
+          <w:sz w:val="24"/>
+          <w:szCs w:val="24"/>
+        </w:rPr>
+        <w:t>May end up not using this in favor of web scraping my own data</w:t>
+      </w:r>
+    </w:p>
+    <w:p>
+      <w:pPr>
+        <w:pStyle w:val="ListParagraph"/>
+        <w:numPr>
+          <w:ilvl w:val="0"/>
+          <w:numId w:val="5"/>
+        </w:numPr>
+        <w:rPr>
+          <w:rFonts w:ascii="Garamond" w:hAnsi="Garamond"/>
+          <w:sz w:val="24"/>
+          <w:szCs w:val="24"/>
+        </w:rPr>
+      </w:pPr>
+      <w:hyperlink r:id="rId8" w:history="1">
+        <w:r>
+          <w:rPr>
+            <w:rStyle w:val="Hyperlink"/>
+            <w:rFonts w:ascii="Garamond" w:hAnsi="Garamond"/>
+            <w:sz w:val="24"/>
+            <w:szCs w:val="24"/>
+          </w:rPr>
+          <w:t>https://www.kaggle.com/adakibet/igns-game-reviews?select=gamedata.xlsx</w:t>
+        </w:r>
+      </w:hyperlink>
+    </w:p>
+    <w:p>
+      <w:pPr>
+        <w:pStyle w:val="ListParagraph"/>
+        <w:numPr>
+          <w:ilvl w:val="1"/>
+          <w:numId w:val="5"/>
+        </w:numPr>
+        <w:rPr>
+          <w:rFonts w:ascii="Garamond" w:hAnsi="Garamond"/>
+          <w:sz w:val="24"/>
+          <w:szCs w:val="24"/>
+        </w:rPr>
+      </w:pPr>
+      <w:r>
+        <w:rPr>
+          <w:rFonts w:ascii="Garamond" w:hAnsi="Garamond"/>
+          <w:sz w:val="24"/>
+          <w:szCs w:val="24"/>
+        </w:rPr>
+        <w:t xml:space="preserve">IGN </w:t>
+      </w:r>
+      <w:r>
+        <w:rPr>
+          <w:rFonts w:ascii="Garamond" w:hAnsi="Garamond"/>
+          <w:sz w:val="24"/>
+          <w:szCs w:val="24"/>
+        </w:rPr>
+        <w:t>dataset</w:t>
+      </w:r>
+      <w:r>
+        <w:rPr>
+          <w:rFonts w:ascii="Garamond" w:hAnsi="Garamond"/>
+          <w:sz w:val="24"/>
+          <w:szCs w:val="24"/>
+        </w:rPr>
+        <w:t xml:space="preserve"> from Kaggle </w:t>
+      </w:r>
+    </w:p>
+    <w:p>
+      <w:pPr>
+        <w:pStyle w:val="ListParagraph"/>
+        <w:numPr>
+          <w:ilvl w:val="1"/>
+          <w:numId w:val="5"/>
+        </w:numPr>
+        <w:rPr>
+          <w:rFonts w:ascii="Garamond" w:hAnsi="Garamond"/>
+          <w:sz w:val="24"/>
+          <w:szCs w:val="24"/>
+        </w:rPr>
+      </w:pPr>
+      <w:r>
+        <w:rPr>
+          <w:rFonts w:ascii="Garamond" w:hAnsi="Garamond"/>
+          <w:sz w:val="24"/>
+          <w:szCs w:val="24"/>
+        </w:rPr>
+        <w:t>Has a lot of duplicate rows that I need to clean up</w:t>
+      </w:r>
+    </w:p>
+    <w:p>
+      <w:pPr>
+        <w:rPr>
+          <w:rFonts w:ascii="Garamond" w:hAnsi="Garamond"/>
+          <w:sz w:val="24"/>
+          <w:szCs w:val="24"/>
+        </w:rPr>
+      </w:pPr>
+    </w:p>
+    <w:p>
+      <w:pPr>
+        <w:rPr>
+          <w:rFonts w:ascii="Garamond" w:hAnsi="Garamond"/>
+          <w:sz w:val="24"/>
+          <w:szCs w:val="24"/>
+        </w:rPr>
+      </w:pPr>
+      <w:r>
+        <w:rPr>
+          <w:rFonts w:ascii="Garamond" w:hAnsi="Garamond"/>
+          <w:sz w:val="24"/>
+          <w:szCs w:val="24"/>
+        </w:rPr>
+        <w:t xml:space="preserve">I also need to scrape information from the Kickstarter/play page in order </w:t>
+      </w:r>
+    </w:p>
+    <w:p>
+      <w:pPr>
+        <w:rPr>
+          <w:rFonts w:ascii="Garamond" w:hAnsi="Garamond"/>
+          <w:sz w:val="24"/>
+          <w:szCs w:val="24"/>
+        </w:rPr>
+      </w:pPr>
+    </w:p>
+    <w:p>
+      <w:pPr>
+        <w:rPr>
+          <w:rFonts w:ascii="Garamond" w:hAnsi="Garamond"/>
+          <w:b/>
+          <w:bCs/>
+          <w:sz w:val="24"/>
+          <w:szCs w:val="24"/>
+        </w:rPr>
+      </w:pPr>
+      <w:r>
+        <w:rPr>
+          <w:rFonts w:ascii="Garamond" w:hAnsi="Garamond"/>
+          <w:b/>
+          <w:bCs/>
+          <w:sz w:val="24"/>
+          <w:szCs w:val="24"/>
+        </w:rPr>
+        <w:t>Transform:</w:t>
+      </w:r>
+    </w:p>
+    <w:p>
+      <w:pPr>
+        <w:rPr>
+          <w:rFonts w:ascii="Garamond" w:hAnsi="Garamond"/>
+          <w:sz w:val="24"/>
+          <w:szCs w:val="24"/>
+        </w:rPr>
+      </w:pPr>
     </w:p>
     <w:sectPr>
       <w:pgSz w:w="12240" w:h="15840"/>

</xml_diff>